<commit_message>
v0.3 protocol document correction v1.1
</commit_message>
<xml_diff>
--- a/UDP_Datagrams_v0.3.docx
+++ b/UDP_Datagrams_v0.3.docx
@@ -133,8 +133,6 @@
         </w:rPr>
         <w:t>3</w:t>
       </w:r>
-      <w:bookmarkStart w:id="3" w:name="_GoBack"/>
-      <w:bookmarkEnd w:id="3"/>
     </w:p>
     <w:p>
       <w:pPr>
@@ -145,9 +143,9 @@
           <w:lang w:val="en-GB"/>
         </w:rPr>
       </w:pPr>
-      <w:bookmarkStart w:id="4" w:name="_Toc526755728"/>
-      <w:bookmarkStart w:id="5" w:name="_Toc19532086"/>
-      <w:bookmarkStart w:id="6" w:name="_Toc19541309"/>
+      <w:bookmarkStart w:id="3" w:name="_Toc526755728"/>
+      <w:bookmarkStart w:id="4" w:name="_Toc19532086"/>
+      <w:bookmarkStart w:id="5" w:name="_Toc19541309"/>
       <w:r>
         <w:rPr>
           <w:rStyle w:val="Titre3Car"/>
@@ -170,7 +168,7 @@
           <w:sz w:val="20"/>
           <w:lang w:val="en-GB"/>
         </w:rPr>
-        <w:t>16/09/</w:t>
+        <w:t>02</w:t>
       </w:r>
       <w:r>
         <w:rPr>
@@ -178,32 +176,56 @@
           <w:sz w:val="20"/>
           <w:lang w:val="en-GB"/>
         </w:rPr>
-        <w:t>201</w:t>
-      </w:r>
-      <w:bookmarkEnd w:id="4"/>
+        <w:t>/</w:t>
+      </w:r>
       <w:r>
         <w:rPr>
           <w:rStyle w:val="Titre3Car"/>
           <w:sz w:val="20"/>
           <w:lang w:val="en-GB"/>
         </w:rPr>
+        <w:t>10</w:t>
+      </w:r>
+      <w:r>
+        <w:rPr>
+          <w:rStyle w:val="Titre3Car"/>
+          <w:sz w:val="20"/>
+          <w:lang w:val="en-GB"/>
+        </w:rPr>
+        <w:t>/</w:t>
+      </w:r>
+      <w:r>
+        <w:rPr>
+          <w:rStyle w:val="Titre3Car"/>
+          <w:sz w:val="20"/>
+          <w:lang w:val="en-GB"/>
+        </w:rPr>
+        <w:t>201</w:t>
+      </w:r>
+      <w:bookmarkEnd w:id="3"/>
+      <w:r>
+        <w:rPr>
+          <w:rStyle w:val="Titre3Car"/>
+          <w:sz w:val="20"/>
+          <w:lang w:val="en-GB"/>
+        </w:rPr>
         <w:t>9</w:t>
       </w:r>
+      <w:bookmarkEnd w:id="4"/>
       <w:bookmarkEnd w:id="5"/>
-      <w:bookmarkEnd w:id="6"/>
     </w:p>
     <w:p>
       <w:pPr>
         <w:pStyle w:val="Titre1"/>
         <w:spacing w:before="1320"/>
       </w:pPr>
-      <w:bookmarkStart w:id="7" w:name="_Toc19532087"/>
-      <w:bookmarkStart w:id="8" w:name="_Toc19541310"/>
+      <w:bookmarkStart w:id="6" w:name="_Toc19532087"/>
+      <w:bookmarkStart w:id="7" w:name="_Toc19541310"/>
       <w:r>
         <w:t>INTRODUCTION</w:t>
       </w:r>
+      <w:bookmarkEnd w:id="6"/>
       <w:bookmarkEnd w:id="7"/>
-      <w:bookmarkEnd w:id="8"/>
     </w:p>
     <w:p>
       <w:pPr>
@@ -419,13 +441,13 @@
         <w:pStyle w:val="Titre1"/>
         <w:spacing w:before="1320"/>
       </w:pPr>
-      <w:bookmarkStart w:id="9" w:name="_Toc19532088"/>
-      <w:bookmarkStart w:id="10" w:name="_Toc19541311"/>
+      <w:bookmarkStart w:id="8" w:name="_Toc19532088"/>
+      <w:bookmarkStart w:id="9" w:name="_Toc19541311"/>
       <w:r>
         <w:t>VERSION NOTE</w:t>
       </w:r>
+      <w:bookmarkEnd w:id="8"/>
       <w:bookmarkEnd w:id="9"/>
-      <w:bookmarkEnd w:id="10"/>
     </w:p>
     <w:p>
       <w:pPr>
@@ -1776,6 +1798,12 @@
                 <w:noProof/>
                 <w:webHidden/>
               </w:rPr>
+            </w:r>
+            <w:r>
+              <w:rPr>
+                <w:noProof/>
+                <w:webHidden/>
+              </w:rPr>
               <w:fldChar w:fldCharType="separate"/>
             </w:r>
             <w:r>
@@ -2562,26 +2590,26 @@
       <w:pPr>
         <w:pStyle w:val="Titre1"/>
       </w:pPr>
-      <w:bookmarkStart w:id="11" w:name="_Toc19541312"/>
+      <w:bookmarkStart w:id="10" w:name="_Toc19541312"/>
       <w:r>
         <w:lastRenderedPageBreak/>
         <w:t>DATAGRAM STRUCTURE</w:t>
       </w:r>
+      <w:bookmarkEnd w:id="10"/>
+    </w:p>
+    <w:p>
+      <w:pPr>
+        <w:pStyle w:val="Titre2"/>
+      </w:pPr>
+      <w:bookmarkStart w:id="11" w:name="_Toc19530362"/>
+      <w:bookmarkStart w:id="12" w:name="_Toc19532090"/>
+      <w:bookmarkStart w:id="13" w:name="_Toc19541313"/>
+      <w:r>
+        <w:t>UPSTREAM PACKETS</w:t>
+      </w:r>
       <w:bookmarkEnd w:id="11"/>
-    </w:p>
-    <w:p>
-      <w:pPr>
-        <w:pStyle w:val="Titre2"/>
-      </w:pPr>
-      <w:bookmarkStart w:id="12" w:name="_Toc19530362"/>
-      <w:bookmarkStart w:id="13" w:name="_Toc19532090"/>
-      <w:bookmarkStart w:id="14" w:name="_Toc19541313"/>
-      <w:r>
-        <w:t>UPSTREAM PACKETS</w:t>
-      </w:r>
       <w:bookmarkEnd w:id="12"/>
       <w:bookmarkEnd w:id="13"/>
-      <w:bookmarkEnd w:id="14"/>
       <w:r>
         <w:tab/>
       </w:r>
@@ -2683,28 +2711,107 @@
           <w:lang w:val="en-GB"/>
         </w:rPr>
       </w:pPr>
-      <w:bookmarkStart w:id="15" w:name="_Toc526755733"/>
-      <w:bookmarkStart w:id="16" w:name="_Toc19541314"/>
+      <w:bookmarkStart w:id="14" w:name="_Toc526755733"/>
+      <w:bookmarkStart w:id="15" w:name="_Toc19541314"/>
       <w:r>
         <w:rPr>
           <w:lang w:val="en-GB"/>
         </w:rPr>
         <w:t>CMD – Command</w:t>
       </w:r>
+      <w:bookmarkEnd w:id="14"/>
       <w:bookmarkEnd w:id="15"/>
+    </w:p>
+    <w:p>
+      <w:pPr>
+        <w:rPr>
+          <w:lang w:val="en-GB"/>
+        </w:rPr>
+      </w:pPr>
+      <w:r>
+        <w:rPr>
+          <w:lang w:val="en-GB"/>
+        </w:rPr>
+        <w:t>Commands byte is unique to every message</w:t>
+      </w:r>
+      <w:r>
+        <w:rPr>
+          <w:lang w:val="en-GB"/>
+        </w:rPr>
+        <w:t>.</w:t>
+      </w:r>
+    </w:p>
+    <w:p>
+      <w:pPr>
+        <w:pStyle w:val="Titre3"/>
+        <w:rPr>
+          <w:lang w:val="en-GB"/>
+        </w:rPr>
+      </w:pPr>
+      <w:bookmarkStart w:id="16" w:name="_Toc526755735"/>
+      <w:bookmarkStart w:id="17" w:name="_Toc19541315"/>
+      <w:r>
+        <w:rPr>
+          <w:lang w:val="en-GB"/>
+        </w:rPr>
+        <w:t>DATA (optional)</w:t>
+      </w:r>
       <w:bookmarkEnd w:id="16"/>
-    </w:p>
-    <w:p>
-      <w:pPr>
-        <w:rPr>
-          <w:lang w:val="en-GB"/>
-        </w:rPr>
-      </w:pPr>
-      <w:r>
-        <w:rPr>
-          <w:lang w:val="en-GB"/>
-        </w:rPr>
-        <w:t>Commands byte is unique to every message</w:t>
+      <w:bookmarkEnd w:id="17"/>
+    </w:p>
+    <w:p>
+      <w:pPr>
+        <w:rPr>
+          <w:lang w:val="en-GB"/>
+        </w:rPr>
+      </w:pPr>
+      <w:r>
+        <w:rPr>
+          <w:lang w:val="en-GB"/>
+        </w:rPr>
+        <w:t xml:space="preserve">Data depends on each </w:t>
+      </w:r>
+      <w:r>
+        <w:rPr>
+          <w:lang w:val="en-GB"/>
+        </w:rPr>
+        <w:t>command</w:t>
+      </w:r>
+      <w:r>
+        <w:rPr>
+          <w:lang w:val="en-GB"/>
+        </w:rPr>
+        <w:t xml:space="preserve"> and is </w:t>
+      </w:r>
+      <w:r>
+        <w:rPr>
+          <w:lang w:val="en-GB"/>
+        </w:rPr>
+        <w:t>optional</w:t>
+      </w:r>
+      <w:r>
+        <w:rPr>
+          <w:lang w:val="en-GB"/>
+        </w:rPr>
+        <w:t xml:space="preserve">. See command </w:t>
+      </w:r>
+      <w:r>
+        <w:rPr>
+          <w:lang w:val="en-GB"/>
+        </w:rPr>
+        <w:t>description</w:t>
+      </w:r>
+      <w:r>
+        <w:rPr>
+          <w:lang w:val="en-GB"/>
+        </w:rPr>
+        <w:t xml:space="preserve"> below for further </w:t>
+      </w:r>
+      <w:r>
+        <w:rPr>
+          <w:lang w:val="en-GB"/>
+        </w:rPr>
+        <w:t>information</w:t>
       </w:r>
       <w:r>
         <w:rPr>
@@ -2715,92 +2822,13 @@
     </w:p>
     <w:p>
       <w:pPr>
-        <w:pStyle w:val="Titre3"/>
-        <w:rPr>
-          <w:lang w:val="en-GB"/>
-        </w:rPr>
-      </w:pPr>
-      <w:bookmarkStart w:id="17" w:name="_Toc526755735"/>
-      <w:bookmarkStart w:id="18" w:name="_Toc19541315"/>
-      <w:r>
-        <w:rPr>
-          <w:lang w:val="en-GB"/>
-        </w:rPr>
-        <w:t>DATA (optional)</w:t>
-      </w:r>
-      <w:bookmarkEnd w:id="17"/>
+        <w:pStyle w:val="Titre2"/>
+      </w:pPr>
+      <w:bookmarkStart w:id="18" w:name="_Toc19541316"/>
+      <w:r>
+        <w:t>DOWNSTREAM PACKETS</w:t>
+      </w:r>
       <w:bookmarkEnd w:id="18"/>
-    </w:p>
-    <w:p>
-      <w:pPr>
-        <w:rPr>
-          <w:lang w:val="en-GB"/>
-        </w:rPr>
-      </w:pPr>
-      <w:r>
-        <w:rPr>
-          <w:lang w:val="en-GB"/>
-        </w:rPr>
-        <w:t xml:space="preserve">Data depends on each </w:t>
-      </w:r>
-      <w:r>
-        <w:rPr>
-          <w:lang w:val="en-GB"/>
-        </w:rPr>
-        <w:t>command</w:t>
-      </w:r>
-      <w:r>
-        <w:rPr>
-          <w:lang w:val="en-GB"/>
-        </w:rPr>
-        <w:t xml:space="preserve"> and is </w:t>
-      </w:r>
-      <w:r>
-        <w:rPr>
-          <w:lang w:val="en-GB"/>
-        </w:rPr>
-        <w:t>optional</w:t>
-      </w:r>
-      <w:r>
-        <w:rPr>
-          <w:lang w:val="en-GB"/>
-        </w:rPr>
-        <w:t xml:space="preserve">. See command </w:t>
-      </w:r>
-      <w:r>
-        <w:rPr>
-          <w:lang w:val="en-GB"/>
-        </w:rPr>
-        <w:t>description</w:t>
-      </w:r>
-      <w:r>
-        <w:rPr>
-          <w:lang w:val="en-GB"/>
-        </w:rPr>
-        <w:t xml:space="preserve"> below for further </w:t>
-      </w:r>
-      <w:r>
-        <w:rPr>
-          <w:lang w:val="en-GB"/>
-        </w:rPr>
-        <w:t>information</w:t>
-      </w:r>
-      <w:r>
-        <w:rPr>
-          <w:lang w:val="en-GB"/>
-        </w:rPr>
-        <w:t>.</w:t>
-      </w:r>
-    </w:p>
-    <w:p>
-      <w:pPr>
-        <w:pStyle w:val="Titre2"/>
-      </w:pPr>
-      <w:bookmarkStart w:id="19" w:name="_Toc19541316"/>
-      <w:r>
-        <w:t>DOWNSTREAM PACKETS</w:t>
-      </w:r>
-      <w:bookmarkEnd w:id="19"/>
       <w:r>
         <w:tab/>
       </w:r>
@@ -2974,8 +3002,8 @@
           <w:lang w:val="en-GB"/>
         </w:rPr>
       </w:pPr>
-      <w:bookmarkStart w:id="20" w:name="_Toc19541317"/>
-      <w:bookmarkStart w:id="21" w:name="_Toc526755739"/>
+      <w:bookmarkStart w:id="19" w:name="_Toc19541317"/>
+      <w:bookmarkStart w:id="20" w:name="_Toc526755739"/>
       <w:r>
         <w:rPr>
           <w:lang w:val="en-GB"/>
@@ -2994,7 +3022,49 @@
         </w:rPr>
         <w:t>ID Number</w:t>
       </w:r>
+      <w:bookmarkEnd w:id="19"/>
+    </w:p>
+    <w:p>
+      <w:pPr>
+        <w:rPr>
+          <w:lang w:val="en-GB"/>
+        </w:rPr>
+      </w:pPr>
+      <w:r>
+        <w:rPr>
+          <w:lang w:val="en-GB"/>
+        </w:rPr>
+        <w:t>Two bytes uint16 serial number.</w:t>
+      </w:r>
+    </w:p>
+    <w:p>
+      <w:pPr>
+        <w:pStyle w:val="Titre3"/>
+        <w:rPr>
+          <w:lang w:val="en-GB"/>
+        </w:rPr>
+      </w:pPr>
+      <w:bookmarkStart w:id="21" w:name="_Toc19541318"/>
+      <w:r>
+        <w:rPr>
+          <w:lang w:val="en-GB"/>
+        </w:rPr>
+        <w:t xml:space="preserve">SN </w:t>
+      </w:r>
+      <w:r>
+        <w:rPr>
+          <w:lang w:val="en-GB"/>
+        </w:rPr>
+        <w:t xml:space="preserve">– </w:t>
+      </w:r>
+      <w:r>
+        <w:rPr>
+          <w:lang w:val="en-GB"/>
+        </w:rPr>
+        <w:t>Serial Number</w:t>
+      </w:r>
       <w:bookmarkEnd w:id="20"/>
+      <w:bookmarkEnd w:id="21"/>
     </w:p>
     <w:p>
       <w:pPr>
@@ -3016,39 +3086,34 @@
           <w:lang w:val="en-GB"/>
         </w:rPr>
       </w:pPr>
-      <w:bookmarkStart w:id="22" w:name="_Toc19541318"/>
-      <w:r>
-        <w:rPr>
-          <w:lang w:val="en-GB"/>
-        </w:rPr>
-        <w:t xml:space="preserve">SN </w:t>
-      </w:r>
-      <w:r>
-        <w:rPr>
-          <w:lang w:val="en-GB"/>
-        </w:rPr>
-        <w:t xml:space="preserve">– </w:t>
-      </w:r>
-      <w:r>
-        <w:rPr>
-          <w:lang w:val="en-GB"/>
-        </w:rPr>
-        <w:t>Serial Number</w:t>
-      </w:r>
-      <w:bookmarkEnd w:id="21"/>
+      <w:bookmarkStart w:id="22" w:name="_Toc526755740"/>
+      <w:bookmarkStart w:id="23" w:name="_Toc19541319"/>
+      <w:r>
+        <w:rPr>
+          <w:lang w:val="en-GB"/>
+        </w:rPr>
+        <w:t>CMD – Command</w:t>
+      </w:r>
       <w:bookmarkEnd w:id="22"/>
-    </w:p>
-    <w:p>
-      <w:pPr>
-        <w:rPr>
-          <w:lang w:val="en-GB"/>
-        </w:rPr>
-      </w:pPr>
-      <w:r>
-        <w:rPr>
-          <w:lang w:val="en-GB"/>
-        </w:rPr>
-        <w:t>Two bytes uint16 serial number.</w:t>
+      <w:bookmarkEnd w:id="23"/>
+    </w:p>
+    <w:p>
+      <w:pPr>
+        <w:rPr>
+          <w:lang w:val="en-GB"/>
+        </w:rPr>
+      </w:pPr>
+      <w:r>
+        <w:rPr>
+          <w:lang w:val="en-GB"/>
+        </w:rPr>
+        <w:t>Commands byte is unique to every message</w:t>
+      </w:r>
+      <w:r>
+        <w:rPr>
+          <w:lang w:val="en-GB"/>
+        </w:rPr>
+        <w:t>.</w:t>
       </w:r>
     </w:p>
     <w:p>
@@ -3058,53 +3123,16 @@
           <w:lang w:val="en-GB"/>
         </w:rPr>
       </w:pPr>
-      <w:bookmarkStart w:id="23" w:name="_Toc526755740"/>
-      <w:bookmarkStart w:id="24" w:name="_Toc19541319"/>
-      <w:r>
-        <w:rPr>
-          <w:lang w:val="en-GB"/>
-        </w:rPr>
-        <w:t>CMD – Command</w:t>
-      </w:r>
-      <w:bookmarkEnd w:id="23"/>
+      <w:bookmarkStart w:id="24" w:name="_Toc526755742"/>
+      <w:bookmarkStart w:id="25" w:name="_Toc19541320"/>
+      <w:r>
+        <w:rPr>
+          <w:lang w:val="en-GB"/>
+        </w:rPr>
+        <w:t>DATA (optional)</w:t>
+      </w:r>
       <w:bookmarkEnd w:id="24"/>
-    </w:p>
-    <w:p>
-      <w:pPr>
-        <w:rPr>
-          <w:lang w:val="en-GB"/>
-        </w:rPr>
-      </w:pPr>
-      <w:r>
-        <w:rPr>
-          <w:lang w:val="en-GB"/>
-        </w:rPr>
-        <w:t>Commands byte is unique to every message</w:t>
-      </w:r>
-      <w:r>
-        <w:rPr>
-          <w:lang w:val="en-GB"/>
-        </w:rPr>
-        <w:t>.</w:t>
-      </w:r>
-    </w:p>
-    <w:p>
-      <w:pPr>
-        <w:pStyle w:val="Titre3"/>
-        <w:rPr>
-          <w:lang w:val="en-GB"/>
-        </w:rPr>
-      </w:pPr>
-      <w:bookmarkStart w:id="25" w:name="_Toc526755742"/>
-      <w:bookmarkStart w:id="26" w:name="_Toc19541320"/>
-      <w:r>
-        <w:rPr>
-          <w:lang w:val="en-GB"/>
-        </w:rPr>
-        <w:t>DATA (optional)</w:t>
-      </w:r>
       <w:bookmarkEnd w:id="25"/>
-      <w:bookmarkEnd w:id="26"/>
     </w:p>
     <w:p>
       <w:pPr>
@@ -3129,22 +3157,22 @@
       <w:pPr>
         <w:pStyle w:val="Titre1"/>
       </w:pPr>
-      <w:bookmarkStart w:id="27" w:name="_Toc19541321"/>
+      <w:bookmarkStart w:id="26" w:name="_Toc19541321"/>
       <w:r>
         <w:lastRenderedPageBreak/>
         <w:t>UPSTREAM COMMANDS</w:t>
       </w:r>
+      <w:bookmarkEnd w:id="26"/>
+    </w:p>
+    <w:p>
+      <w:pPr>
+        <w:pStyle w:val="Titre2"/>
+      </w:pPr>
+      <w:bookmarkStart w:id="27" w:name="_Toc19541322"/>
+      <w:r>
+        <w:t>PING</w:t>
+      </w:r>
       <w:bookmarkEnd w:id="27"/>
-    </w:p>
-    <w:p>
-      <w:pPr>
-        <w:pStyle w:val="Titre2"/>
-      </w:pPr>
-      <w:bookmarkStart w:id="28" w:name="_Toc19541322"/>
-      <w:r>
-        <w:t>PING</w:t>
-      </w:r>
-      <w:bookmarkEnd w:id="28"/>
       <w:r>
         <w:t xml:space="preserve"> </w:t>
       </w:r>
@@ -3229,11 +3257,11 @@
       <w:pPr>
         <w:pStyle w:val="Titre2"/>
       </w:pPr>
-      <w:bookmarkStart w:id="29" w:name="_Toc19541323"/>
+      <w:bookmarkStart w:id="28" w:name="_Toc19541323"/>
       <w:r>
         <w:t>REBOOT</w:t>
       </w:r>
-      <w:bookmarkEnd w:id="29"/>
+      <w:bookmarkEnd w:id="28"/>
       <w:r>
         <w:tab/>
       </w:r>
@@ -3334,11 +3362,11 @@
       <w:pPr>
         <w:pStyle w:val="Titre2"/>
       </w:pPr>
-      <w:bookmarkStart w:id="30" w:name="_Toc19541324"/>
+      <w:bookmarkStart w:id="29" w:name="_Toc19541324"/>
       <w:r>
         <w:t>FACTORY SETTINGS</w:t>
       </w:r>
-      <w:bookmarkEnd w:id="30"/>
+      <w:bookmarkEnd w:id="29"/>
       <w:r>
         <w:t xml:space="preserve"> </w:t>
       </w:r>
@@ -4434,11 +4462,11 @@
       <w:pPr>
         <w:pStyle w:val="Titre2"/>
       </w:pPr>
-      <w:bookmarkStart w:id="31" w:name="_Toc19541325"/>
+      <w:bookmarkStart w:id="30" w:name="_Toc19541325"/>
       <w:r>
         <w:t>SAVE FACTORY SETTINGS</w:t>
       </w:r>
-      <w:bookmarkEnd w:id="31"/>
+      <w:bookmarkEnd w:id="30"/>
       <w:r>
         <w:t xml:space="preserve"> </w:t>
       </w:r>
@@ -4529,11 +4557,11 @@
       <w:pPr>
         <w:pStyle w:val="Titre2"/>
       </w:pPr>
-      <w:bookmarkStart w:id="32" w:name="_Toc19541326"/>
+      <w:bookmarkStart w:id="31" w:name="_Toc19541326"/>
       <w:r>
         <w:t>GENERAL SETTINGS</w:t>
       </w:r>
-      <w:bookmarkEnd w:id="32"/>
+      <w:bookmarkEnd w:id="31"/>
       <w:r>
         <w:t xml:space="preserve"> </w:t>
       </w:r>
@@ -4814,11 +4842,11 @@
       <w:pPr>
         <w:pStyle w:val="Titre2"/>
       </w:pPr>
-      <w:bookmarkStart w:id="33" w:name="_Toc19541327"/>
+      <w:bookmarkStart w:id="32" w:name="_Toc19541327"/>
       <w:r>
         <w:t>SAVE GENERAL SETTINGS</w:t>
       </w:r>
-      <w:bookmarkEnd w:id="33"/>
+      <w:bookmarkEnd w:id="32"/>
       <w:r>
         <w:t xml:space="preserve"> </w:t>
       </w:r>
@@ -4945,7 +4973,7 @@
       <w:pPr>
         <w:pStyle w:val="Titre2"/>
       </w:pPr>
-      <w:bookmarkStart w:id="34" w:name="_Toc19541328"/>
+      <w:bookmarkStart w:id="33" w:name="_Toc19541328"/>
       <w:r>
         <w:t>COLO</w:t>
       </w:r>
@@ -4958,7 +4986,7 @@
       <w:r>
         <w:t xml:space="preserve"> (FOREGROUND)</w:t>
       </w:r>
-      <w:bookmarkEnd w:id="34"/>
+      <w:bookmarkEnd w:id="33"/>
       <w:r>
         <w:t xml:space="preserve"> </w:t>
       </w:r>
@@ -5412,14 +5440,14 @@
       <w:pPr>
         <w:pStyle w:val="Titre2"/>
       </w:pPr>
-      <w:bookmarkStart w:id="35" w:name="_Toc19541329"/>
+      <w:bookmarkStart w:id="34" w:name="_Toc19541329"/>
       <w:r>
         <w:t>COLOUR</w:t>
       </w:r>
       <w:r>
         <w:t xml:space="preserve"> (BACKGROUND)</w:t>
       </w:r>
-      <w:bookmarkEnd w:id="35"/>
+      <w:bookmarkEnd w:id="34"/>
       <w:r>
         <w:t xml:space="preserve"> </w:t>
       </w:r>
@@ -5549,11 +5577,11 @@
       <w:pPr>
         <w:pStyle w:val="Titre2"/>
       </w:pPr>
-      <w:bookmarkStart w:id="36" w:name="_Toc19541330"/>
+      <w:bookmarkStart w:id="35" w:name="_Toc19541330"/>
       <w:r>
         <w:t>STREAM</w:t>
       </w:r>
-      <w:bookmarkEnd w:id="36"/>
+      <w:bookmarkEnd w:id="35"/>
       <w:r>
         <w:t xml:space="preserve"> </w:t>
       </w:r>
@@ -6212,16 +6240,18 @@
             <w:pPr>
               <w:jc w:val="center"/>
               <w:rPr>
-                <w:sz w:val="16"/>
-                <w:lang w:val="en-GB"/>
-              </w:rPr>
-            </w:pPr>
-            <w:r>
-              <w:rPr>
-                <w:sz w:val="16"/>
-                <w:lang w:val="en-GB"/>
-              </w:rPr>
-              <w:t>-</w:t>
+                <w:sz w:val="15"/>
+                <w:szCs w:val="15"/>
+                <w:lang w:val="en-GB"/>
+              </w:rPr>
+            </w:pPr>
+            <w:r>
+              <w:rPr>
+                <w:sz w:val="15"/>
+                <w:szCs w:val="15"/>
+                <w:lang w:val="en-GB"/>
+              </w:rPr>
+              <w:t>LOOP</w:t>
             </w:r>
           </w:p>
         </w:tc>
@@ -6801,11 +6831,11 @@
       <w:pPr>
         <w:pStyle w:val="Titre2"/>
       </w:pPr>
-      <w:bookmarkStart w:id="37" w:name="_Toc19541331"/>
+      <w:bookmarkStart w:id="36" w:name="_Toc19541331"/>
       <w:r>
         <w:t>IMU SETTINGS</w:t>
       </w:r>
-      <w:bookmarkEnd w:id="37"/>
+      <w:bookmarkEnd w:id="36"/>
       <w:r>
         <w:t xml:space="preserve"> </w:t>
       </w:r>
@@ -7385,11 +7415,11 @@
       <w:pPr>
         <w:pStyle w:val="Titre2"/>
       </w:pPr>
-      <w:bookmarkStart w:id="38" w:name="_Toc19541333"/>
+      <w:bookmarkStart w:id="37" w:name="_Toc19541333"/>
       <w:r>
         <w:t>ACCELEROMETER RANGE</w:t>
       </w:r>
-      <w:bookmarkEnd w:id="38"/>
+      <w:bookmarkEnd w:id="37"/>
       <w:r>
         <w:t xml:space="preserve"> </w:t>
       </w:r>
@@ -7694,12 +7724,12 @@
       <w:pPr>
         <w:pStyle w:val="Titre2"/>
       </w:pPr>
-      <w:bookmarkStart w:id="39" w:name="_Toc19541334"/>
+      <w:bookmarkStart w:id="38" w:name="_Toc19541334"/>
       <w:r>
         <w:lastRenderedPageBreak/>
         <w:t>GYROSCOPE RANGE</w:t>
       </w:r>
-      <w:bookmarkEnd w:id="39"/>
+      <w:bookmarkEnd w:id="38"/>
       <w:r>
         <w:t xml:space="preserve"> </w:t>
       </w:r>
@@ -8076,11 +8106,11 @@
       <w:pPr>
         <w:pStyle w:val="Titre2"/>
       </w:pPr>
-      <w:bookmarkStart w:id="40" w:name="_Toc19541335"/>
+      <w:bookmarkStart w:id="39" w:name="_Toc19541335"/>
       <w:r>
         <w:t>SAVE IMU SETTINGS</w:t>
       </w:r>
-      <w:bookmarkEnd w:id="40"/>
+      <w:bookmarkEnd w:id="39"/>
       <w:r>
         <w:t xml:space="preserve"> </w:t>
       </w:r>
@@ -8171,11 +8201,11 @@
       <w:pPr>
         <w:pStyle w:val="Titre2"/>
       </w:pPr>
-      <w:bookmarkStart w:id="41" w:name="_Toc19541336"/>
+      <w:bookmarkStart w:id="40" w:name="_Toc19541336"/>
       <w:r>
         <w:t>INFRARED</w:t>
       </w:r>
-      <w:bookmarkEnd w:id="41"/>
+      <w:bookmarkEnd w:id="40"/>
       <w:r>
         <w:t xml:space="preserve"> </w:t>
       </w:r>
@@ -8416,11 +8446,11 @@
       <w:pPr>
         <w:pStyle w:val="Titre2"/>
       </w:pPr>
-      <w:bookmarkStart w:id="42" w:name="_Toc19541337"/>
+      <w:bookmarkStart w:id="41" w:name="_Toc19541337"/>
       <w:r>
         <w:t>MOTOR</w:t>
       </w:r>
-      <w:bookmarkEnd w:id="42"/>
+      <w:bookmarkEnd w:id="41"/>
       <w:r>
         <w:t xml:space="preserve"> </w:t>
       </w:r>
@@ -8661,12 +8691,12 @@
       <w:pPr>
         <w:pStyle w:val="Titre2"/>
       </w:pPr>
-      <w:bookmarkStart w:id="43" w:name="_Toc19541338"/>
+      <w:bookmarkStart w:id="42" w:name="_Toc19541338"/>
       <w:r>
         <w:lastRenderedPageBreak/>
         <w:t>STROBE</w:t>
       </w:r>
-      <w:bookmarkEnd w:id="43"/>
+      <w:bookmarkEnd w:id="42"/>
       <w:r>
         <w:t xml:space="preserve"> </w:t>
       </w:r>
@@ -8900,11 +8930,11 @@
       <w:pPr>
         <w:pStyle w:val="Titre2"/>
       </w:pPr>
-      <w:bookmarkStart w:id="44" w:name="_Toc19541339"/>
+      <w:bookmarkStart w:id="43" w:name="_Toc19541339"/>
       <w:r>
         <w:t>MASTER</w:t>
       </w:r>
-      <w:bookmarkEnd w:id="44"/>
+      <w:bookmarkEnd w:id="43"/>
       <w:r>
         <w:t xml:space="preserve"> </w:t>
       </w:r>
@@ -9143,7 +9173,7 @@
       <w:pPr>
         <w:pStyle w:val="Titre1"/>
       </w:pPr>
-      <w:bookmarkStart w:id="45" w:name="_Toc19541340"/>
+      <w:bookmarkStart w:id="44" w:name="_Toc19541340"/>
       <w:r>
         <w:lastRenderedPageBreak/>
         <w:t>DOWNSTREAM</w:t>
@@ -9151,17 +9181,17 @@
       <w:r>
         <w:t xml:space="preserve"> COMMANDS</w:t>
       </w:r>
+      <w:bookmarkEnd w:id="44"/>
+    </w:p>
+    <w:p>
+      <w:pPr>
+        <w:pStyle w:val="Titre2"/>
+      </w:pPr>
+      <w:bookmarkStart w:id="45" w:name="_Toc19541341"/>
+      <w:r>
+        <w:t>PONG</w:t>
+      </w:r>
       <w:bookmarkEnd w:id="45"/>
-    </w:p>
-    <w:p>
-      <w:pPr>
-        <w:pStyle w:val="Titre2"/>
-      </w:pPr>
-      <w:bookmarkStart w:id="46" w:name="_Toc19541341"/>
-      <w:r>
-        <w:t>PONG</w:t>
-      </w:r>
-      <w:bookmarkEnd w:id="46"/>
       <w:r>
         <w:t xml:space="preserve"> </w:t>
       </w:r>
@@ -9378,11 +9408,11 @@
       <w:pPr>
         <w:pStyle w:val="Titre2"/>
       </w:pPr>
-      <w:bookmarkStart w:id="47" w:name="_Toc19541342"/>
+      <w:bookmarkStart w:id="46" w:name="_Toc19541342"/>
       <w:r>
         <w:t>BATTERY VALUE</w:t>
       </w:r>
-      <w:bookmarkEnd w:id="47"/>
+      <w:bookmarkEnd w:id="46"/>
       <w:r>
         <w:t xml:space="preserve"> </w:t>
       </w:r>
@@ -9767,11 +9797,11 @@
       <w:pPr>
         <w:pStyle w:val="Titre2"/>
       </w:pPr>
-      <w:bookmarkStart w:id="48" w:name="_Toc19541343"/>
+      <w:bookmarkStart w:id="47" w:name="_Toc19541343"/>
       <w:r>
         <w:t>IMU VALUES</w:t>
       </w:r>
-      <w:bookmarkEnd w:id="48"/>
+      <w:bookmarkEnd w:id="47"/>
       <w:r>
         <w:t xml:space="preserve"> </w:t>
       </w:r>
@@ -10500,6 +10530,49 @@
               </w:rPr>
               <w:t>ase</w:t>
             </w:r>
+          </w:p>
+        </w:tc>
+      </w:tr>
+      <w:tr>
+        <w:trPr>
+          <w:trHeight w:val="283"/>
+        </w:trPr>
+        <w:tc>
+          <w:tcPr>
+            <w:tcW w:w="988" w:type="dxa"/>
+          </w:tcPr>
+          <w:p>
+            <w:pPr>
+              <w:rPr>
+                <w:lang w:val="en-GB"/>
+              </w:rPr>
+            </w:pPr>
+            <w:r>
+              <w:rPr>
+                <w:lang w:val="en-GB"/>
+              </w:rPr>
+              <w:t>v1.1</w:t>
+            </w:r>
+          </w:p>
+        </w:tc>
+        <w:tc>
+          <w:tcPr>
+            <w:tcW w:w="8074" w:type="dxa"/>
+          </w:tcPr>
+          <w:p>
+            <w:pPr>
+              <w:rPr>
+                <w:lang w:val="en-GB"/>
+              </w:rPr>
+            </w:pPr>
+            <w:r>
+              <w:rPr>
+                <w:lang w:val="en-GB"/>
+              </w:rPr>
+              <w:t>Loop bit correction in stream flag</w:t>
+            </w:r>
+            <w:bookmarkStart w:id="48" w:name="_GoBack"/>
+            <w:bookmarkEnd w:id="48"/>
           </w:p>
         </w:tc>
       </w:tr>
@@ -12163,7 +12236,7 @@
 </file>
 
 <file path=customXml/itemProps1.xml><?xml version="1.0" encoding="utf-8"?>
-<ds:datastoreItem xmlns:ds="http://schemas.openxmlformats.org/officeDocument/2006/customXml" ds:itemID="{82708189-9D28-44A1-A515-E7AEABCD7164}">
+<ds:datastoreItem xmlns:ds="http://schemas.openxmlformats.org/officeDocument/2006/customXml" ds:itemID="{D2D556D7-E62C-44A7-BCE1-F87F798B05E9}">
   <ds:schemaRefs>
     <ds:schemaRef ds:uri="http://schemas.openxmlformats.org/officeDocument/2006/bibliography"/>
   </ds:schemaRefs>

</xml_diff>

<commit_message>
v0.3 document correction v1.2
</commit_message>
<xml_diff>
--- a/UDP_Datagrams_v0.3.docx
+++ b/UDP_Datagrams_v0.3.docx
@@ -168,8 +168,10 @@
           <w:sz w:val="20"/>
           <w:lang w:val="en-GB"/>
         </w:rPr>
-        <w:t>02</w:t>
-      </w:r>
+        <w:t>21</w:t>
+      </w:r>
+      <w:bookmarkStart w:id="6" w:name="_GoBack"/>
+      <w:bookmarkEnd w:id="6"/>
       <w:r>
         <w:rPr>
           <w:rStyle w:val="Titre3Car"/>
@@ -219,13 +221,13 @@
         <w:pStyle w:val="Titre1"/>
         <w:spacing w:before="1320"/>
       </w:pPr>
-      <w:bookmarkStart w:id="6" w:name="_Toc19532087"/>
-      <w:bookmarkStart w:id="7" w:name="_Toc19541310"/>
+      <w:bookmarkStart w:id="7" w:name="_Toc19532087"/>
+      <w:bookmarkStart w:id="8" w:name="_Toc19541310"/>
       <w:r>
         <w:t>INTRODUCTION</w:t>
       </w:r>
-      <w:bookmarkEnd w:id="6"/>
       <w:bookmarkEnd w:id="7"/>
+      <w:bookmarkEnd w:id="8"/>
     </w:p>
     <w:p>
       <w:pPr>
@@ -441,13 +443,13 @@
         <w:pStyle w:val="Titre1"/>
         <w:spacing w:before="1320"/>
       </w:pPr>
-      <w:bookmarkStart w:id="8" w:name="_Toc19532088"/>
-      <w:bookmarkStart w:id="9" w:name="_Toc19541311"/>
+      <w:bookmarkStart w:id="9" w:name="_Toc19532088"/>
+      <w:bookmarkStart w:id="10" w:name="_Toc19541311"/>
       <w:r>
         <w:t>VERSION NOTE</w:t>
       </w:r>
-      <w:bookmarkEnd w:id="8"/>
       <w:bookmarkEnd w:id="9"/>
+      <w:bookmarkEnd w:id="10"/>
     </w:p>
     <w:p>
       <w:pPr>
@@ -1764,74 +1766,6 @@
               <w:noProof/>
             </w:rPr>
           </w:pPr>
-          <w:hyperlink w:anchor="_Toc19541332" w:history="1">
-            <w:r>
-              <w:rPr>
-                <w:rStyle w:val="Lienhypertexte"/>
-                <w:noProof/>
-              </w:rPr>
-              <w:t>DEFAULT IMU SETTINGS</w:t>
-            </w:r>
-            <w:r>
-              <w:rPr>
-                <w:noProof/>
-                <w:webHidden/>
-              </w:rPr>
-              <w:tab/>
-            </w:r>
-            <w:r>
-              <w:rPr>
-                <w:noProof/>
-                <w:webHidden/>
-              </w:rPr>
-              <w:fldChar w:fldCharType="begin"/>
-            </w:r>
-            <w:r>
-              <w:rPr>
-                <w:noProof/>
-                <w:webHidden/>
-              </w:rPr>
-              <w:instrText xml:space="preserve"> PAGEREF _Toc19541332 \h </w:instrText>
-            </w:r>
-            <w:r>
-              <w:rPr>
-                <w:noProof/>
-                <w:webHidden/>
-              </w:rPr>
-            </w:r>
-            <w:r>
-              <w:rPr>
-                <w:noProof/>
-                <w:webHidden/>
-              </w:rPr>
-              <w:fldChar w:fldCharType="separate"/>
-            </w:r>
-            <w:r>
-              <w:rPr>
-                <w:b/>
-                <w:bCs/>
-                <w:noProof/>
-                <w:webHidden/>
-              </w:rPr>
-              <w:t>Erreur ! Signet non défini.</w:t>
-            </w:r>
-            <w:r>
-              <w:rPr>
-                <w:noProof/>
-                <w:webHidden/>
-              </w:rPr>
-              <w:fldChar w:fldCharType="end"/>
-            </w:r>
-          </w:hyperlink>
-        </w:p>
-        <w:p>
-          <w:pPr>
-            <w:pStyle w:val="TM2"/>
-            <w:rPr>
-              <w:rFonts w:cstheme="minorBidi"/>
-              <w:noProof/>
-            </w:rPr>
-          </w:pPr>
           <w:hyperlink w:anchor="_Toc19541333" w:history="1">
             <w:r>
               <w:rPr>
@@ -2590,26 +2524,26 @@
       <w:pPr>
         <w:pStyle w:val="Titre1"/>
       </w:pPr>
-      <w:bookmarkStart w:id="10" w:name="_Toc19541312"/>
+      <w:bookmarkStart w:id="11" w:name="_Toc19541312"/>
       <w:r>
         <w:lastRenderedPageBreak/>
         <w:t>DATAGRAM STRUCTURE</w:t>
       </w:r>
-      <w:bookmarkEnd w:id="10"/>
+      <w:bookmarkEnd w:id="11"/>
     </w:p>
     <w:p>
       <w:pPr>
         <w:pStyle w:val="Titre2"/>
       </w:pPr>
-      <w:bookmarkStart w:id="11" w:name="_Toc19530362"/>
-      <w:bookmarkStart w:id="12" w:name="_Toc19532090"/>
-      <w:bookmarkStart w:id="13" w:name="_Toc19541313"/>
+      <w:bookmarkStart w:id="12" w:name="_Toc19530362"/>
+      <w:bookmarkStart w:id="13" w:name="_Toc19532090"/>
+      <w:bookmarkStart w:id="14" w:name="_Toc19541313"/>
       <w:r>
         <w:t>UPSTREAM PACKETS</w:t>
       </w:r>
-      <w:bookmarkEnd w:id="11"/>
       <w:bookmarkEnd w:id="12"/>
       <w:bookmarkEnd w:id="13"/>
+      <w:bookmarkEnd w:id="14"/>
       <w:r>
         <w:tab/>
       </w:r>
@@ -2711,16 +2645,16 @@
           <w:lang w:val="en-GB"/>
         </w:rPr>
       </w:pPr>
-      <w:bookmarkStart w:id="14" w:name="_Toc526755733"/>
-      <w:bookmarkStart w:id="15" w:name="_Toc19541314"/>
+      <w:bookmarkStart w:id="15" w:name="_Toc526755733"/>
+      <w:bookmarkStart w:id="16" w:name="_Toc19541314"/>
       <w:r>
         <w:rPr>
           <w:lang w:val="en-GB"/>
         </w:rPr>
         <w:t>CMD – Command</w:t>
       </w:r>
-      <w:bookmarkEnd w:id="14"/>
       <w:bookmarkEnd w:id="15"/>
+      <w:bookmarkEnd w:id="16"/>
     </w:p>
     <w:p>
       <w:pPr>
@@ -2748,16 +2682,16 @@
           <w:lang w:val="en-GB"/>
         </w:rPr>
       </w:pPr>
-      <w:bookmarkStart w:id="16" w:name="_Toc526755735"/>
-      <w:bookmarkStart w:id="17" w:name="_Toc19541315"/>
+      <w:bookmarkStart w:id="17" w:name="_Toc526755735"/>
+      <w:bookmarkStart w:id="18" w:name="_Toc19541315"/>
       <w:r>
         <w:rPr>
           <w:lang w:val="en-GB"/>
         </w:rPr>
         <w:t>DATA (optional)</w:t>
       </w:r>
-      <w:bookmarkEnd w:id="16"/>
       <w:bookmarkEnd w:id="17"/>
+      <w:bookmarkEnd w:id="18"/>
     </w:p>
     <w:p>
       <w:pPr>
@@ -2824,11 +2758,11 @@
       <w:pPr>
         <w:pStyle w:val="Titre2"/>
       </w:pPr>
-      <w:bookmarkStart w:id="18" w:name="_Toc19541316"/>
+      <w:bookmarkStart w:id="19" w:name="_Toc19541316"/>
       <w:r>
         <w:t>DOWNSTREAM PACKETS</w:t>
       </w:r>
-      <w:bookmarkEnd w:id="18"/>
+      <w:bookmarkEnd w:id="19"/>
       <w:r>
         <w:tab/>
       </w:r>
@@ -3002,8 +2936,8 @@
           <w:lang w:val="en-GB"/>
         </w:rPr>
       </w:pPr>
-      <w:bookmarkStart w:id="19" w:name="_Toc19541317"/>
-      <w:bookmarkStart w:id="20" w:name="_Toc526755739"/>
+      <w:bookmarkStart w:id="20" w:name="_Toc19541317"/>
+      <w:bookmarkStart w:id="21" w:name="_Toc526755739"/>
       <w:r>
         <w:rPr>
           <w:lang w:val="en-GB"/>
@@ -3022,7 +2956,7 @@
         </w:rPr>
         <w:t>ID Number</w:t>
       </w:r>
-      <w:bookmarkEnd w:id="19"/>
+      <w:bookmarkEnd w:id="20"/>
     </w:p>
     <w:p>
       <w:pPr>
@@ -3044,7 +2978,7 @@
           <w:lang w:val="en-GB"/>
         </w:rPr>
       </w:pPr>
-      <w:bookmarkStart w:id="21" w:name="_Toc19541318"/>
+      <w:bookmarkStart w:id="22" w:name="_Toc19541318"/>
       <w:r>
         <w:rPr>
           <w:lang w:val="en-GB"/>
@@ -3063,8 +2997,8 @@
         </w:rPr>
         <w:t>Serial Number</w:t>
       </w:r>
-      <w:bookmarkEnd w:id="20"/>
       <w:bookmarkEnd w:id="21"/>
+      <w:bookmarkEnd w:id="22"/>
     </w:p>
     <w:p>
       <w:pPr>
@@ -3086,16 +3020,16 @@
           <w:lang w:val="en-GB"/>
         </w:rPr>
       </w:pPr>
-      <w:bookmarkStart w:id="22" w:name="_Toc526755740"/>
-      <w:bookmarkStart w:id="23" w:name="_Toc19541319"/>
+      <w:bookmarkStart w:id="23" w:name="_Toc526755740"/>
+      <w:bookmarkStart w:id="24" w:name="_Toc19541319"/>
       <w:r>
         <w:rPr>
           <w:lang w:val="en-GB"/>
         </w:rPr>
         <w:t>CMD – Command</w:t>
       </w:r>
-      <w:bookmarkEnd w:id="22"/>
       <w:bookmarkEnd w:id="23"/>
+      <w:bookmarkEnd w:id="24"/>
     </w:p>
     <w:p>
       <w:pPr>
@@ -3123,16 +3057,16 @@
           <w:lang w:val="en-GB"/>
         </w:rPr>
       </w:pPr>
-      <w:bookmarkStart w:id="24" w:name="_Toc526755742"/>
-      <w:bookmarkStart w:id="25" w:name="_Toc19541320"/>
+      <w:bookmarkStart w:id="25" w:name="_Toc526755742"/>
+      <w:bookmarkStart w:id="26" w:name="_Toc19541320"/>
       <w:r>
         <w:rPr>
           <w:lang w:val="en-GB"/>
         </w:rPr>
         <w:t>DATA (optional)</w:t>
       </w:r>
-      <w:bookmarkEnd w:id="24"/>
       <w:bookmarkEnd w:id="25"/>
+      <w:bookmarkEnd w:id="26"/>
     </w:p>
     <w:p>
       <w:pPr>
@@ -3157,22 +3091,22 @@
       <w:pPr>
         <w:pStyle w:val="Titre1"/>
       </w:pPr>
-      <w:bookmarkStart w:id="26" w:name="_Toc19541321"/>
+      <w:bookmarkStart w:id="27" w:name="_Toc19541321"/>
       <w:r>
         <w:lastRenderedPageBreak/>
         <w:t>UPSTREAM COMMANDS</w:t>
       </w:r>
-      <w:bookmarkEnd w:id="26"/>
+      <w:bookmarkEnd w:id="27"/>
     </w:p>
     <w:p>
       <w:pPr>
         <w:pStyle w:val="Titre2"/>
       </w:pPr>
-      <w:bookmarkStart w:id="27" w:name="_Toc19541322"/>
+      <w:bookmarkStart w:id="28" w:name="_Toc19541322"/>
       <w:r>
         <w:t>PING</w:t>
       </w:r>
-      <w:bookmarkEnd w:id="27"/>
+      <w:bookmarkEnd w:id="28"/>
       <w:r>
         <w:t xml:space="preserve"> </w:t>
       </w:r>
@@ -3257,11 +3191,11 @@
       <w:pPr>
         <w:pStyle w:val="Titre2"/>
       </w:pPr>
-      <w:bookmarkStart w:id="28" w:name="_Toc19541323"/>
+      <w:bookmarkStart w:id="29" w:name="_Toc19541323"/>
       <w:r>
         <w:t>REBOOT</w:t>
       </w:r>
-      <w:bookmarkEnd w:id="28"/>
+      <w:bookmarkEnd w:id="29"/>
       <w:r>
         <w:tab/>
       </w:r>
@@ -3362,11 +3296,11 @@
       <w:pPr>
         <w:pStyle w:val="Titre2"/>
       </w:pPr>
-      <w:bookmarkStart w:id="29" w:name="_Toc19541324"/>
+      <w:bookmarkStart w:id="30" w:name="_Toc19541324"/>
       <w:r>
         <w:t>FACTORY SETTINGS</w:t>
       </w:r>
-      <w:bookmarkEnd w:id="29"/>
+      <w:bookmarkEnd w:id="30"/>
       <w:r>
         <w:t xml:space="preserve"> </w:t>
       </w:r>
@@ -4462,11 +4396,11 @@
       <w:pPr>
         <w:pStyle w:val="Titre2"/>
       </w:pPr>
-      <w:bookmarkStart w:id="30" w:name="_Toc19541325"/>
+      <w:bookmarkStart w:id="31" w:name="_Toc19541325"/>
       <w:r>
         <w:t>SAVE FACTORY SETTINGS</w:t>
       </w:r>
-      <w:bookmarkEnd w:id="30"/>
+      <w:bookmarkEnd w:id="31"/>
       <w:r>
         <w:t xml:space="preserve"> </w:t>
       </w:r>
@@ -4557,11 +4491,11 @@
       <w:pPr>
         <w:pStyle w:val="Titre2"/>
       </w:pPr>
-      <w:bookmarkStart w:id="31" w:name="_Toc19541326"/>
+      <w:bookmarkStart w:id="32" w:name="_Toc19541326"/>
       <w:r>
         <w:t>GENERAL SETTINGS</w:t>
       </w:r>
-      <w:bookmarkEnd w:id="31"/>
+      <w:bookmarkEnd w:id="32"/>
       <w:r>
         <w:t xml:space="preserve"> </w:t>
       </w:r>
@@ -4842,11 +4776,11 @@
       <w:pPr>
         <w:pStyle w:val="Titre2"/>
       </w:pPr>
-      <w:bookmarkStart w:id="32" w:name="_Toc19541327"/>
+      <w:bookmarkStart w:id="33" w:name="_Toc19541327"/>
       <w:r>
         <w:t>SAVE GENERAL SETTINGS</w:t>
       </w:r>
-      <w:bookmarkEnd w:id="32"/>
+      <w:bookmarkEnd w:id="33"/>
       <w:r>
         <w:t xml:space="preserve"> </w:t>
       </w:r>
@@ -4973,7 +4907,7 @@
       <w:pPr>
         <w:pStyle w:val="Titre2"/>
       </w:pPr>
-      <w:bookmarkStart w:id="33" w:name="_Toc19541328"/>
+      <w:bookmarkStart w:id="34" w:name="_Toc19541328"/>
       <w:r>
         <w:t>COLO</w:t>
       </w:r>
@@ -4986,7 +4920,7 @@
       <w:r>
         <w:t xml:space="preserve"> (FOREGROUND)</w:t>
       </w:r>
-      <w:bookmarkEnd w:id="33"/>
+      <w:bookmarkEnd w:id="34"/>
       <w:r>
         <w:t xml:space="preserve"> </w:t>
       </w:r>
@@ -5440,14 +5374,14 @@
       <w:pPr>
         <w:pStyle w:val="Titre2"/>
       </w:pPr>
-      <w:bookmarkStart w:id="34" w:name="_Toc19541329"/>
+      <w:bookmarkStart w:id="35" w:name="_Toc19541329"/>
       <w:r>
         <w:t>COLOUR</w:t>
       </w:r>
       <w:r>
         <w:t xml:space="preserve"> (BACKGROUND)</w:t>
       </w:r>
-      <w:bookmarkEnd w:id="34"/>
+      <w:bookmarkEnd w:id="35"/>
       <w:r>
         <w:t xml:space="preserve"> </w:t>
       </w:r>
@@ -5577,11 +5511,11 @@
       <w:pPr>
         <w:pStyle w:val="Titre2"/>
       </w:pPr>
-      <w:bookmarkStart w:id="35" w:name="_Toc19541330"/>
+      <w:bookmarkStart w:id="36" w:name="_Toc19541330"/>
       <w:r>
         <w:t>STREAM</w:t>
       </w:r>
-      <w:bookmarkEnd w:id="35"/>
+      <w:bookmarkEnd w:id="36"/>
       <w:r>
         <w:t xml:space="preserve"> </w:t>
       </w:r>
@@ -6831,11 +6765,11 @@
       <w:pPr>
         <w:pStyle w:val="Titre2"/>
       </w:pPr>
-      <w:bookmarkStart w:id="36" w:name="_Toc19541331"/>
+      <w:bookmarkStart w:id="37" w:name="_Toc19541331"/>
       <w:r>
         <w:t>IMU SETTINGS</w:t>
       </w:r>
-      <w:bookmarkEnd w:id="36"/>
+      <w:bookmarkEnd w:id="37"/>
       <w:r>
         <w:t xml:space="preserve"> </w:t>
       </w:r>
@@ -7251,7 +7185,7 @@
                 <w:sz w:val="16"/>
                 <w:lang w:val="en-GB"/>
               </w:rPr>
-              <w:t>-</w:t>
+              <w:t>STA</w:t>
             </w:r>
           </w:p>
         </w:tc>
@@ -7273,7 +7207,7 @@
                 <w:sz w:val="16"/>
                 <w:lang w:val="en-GB"/>
               </w:rPr>
-              <w:t>-</w:t>
+              <w:t>WLD</w:t>
             </w:r>
           </w:p>
         </w:tc>
@@ -7295,7 +7229,7 @@
                 <w:sz w:val="16"/>
                 <w:lang w:val="en-GB"/>
               </w:rPr>
-              <w:t>-</w:t>
+              <w:t>QUA</w:t>
             </w:r>
           </w:p>
         </w:tc>
@@ -7317,7 +7251,7 @@
                 <w:sz w:val="16"/>
                 <w:lang w:val="en-GB"/>
               </w:rPr>
-              <w:t>-</w:t>
+              <w:t>VEC</w:t>
             </w:r>
           </w:p>
         </w:tc>
@@ -7415,11 +7349,11 @@
       <w:pPr>
         <w:pStyle w:val="Titre2"/>
       </w:pPr>
-      <w:bookmarkStart w:id="37" w:name="_Toc19541333"/>
+      <w:bookmarkStart w:id="38" w:name="_Toc19541333"/>
       <w:r>
         <w:t>ACCELEROMETER RANGE</w:t>
       </w:r>
-      <w:bookmarkEnd w:id="37"/>
+      <w:bookmarkEnd w:id="38"/>
       <w:r>
         <w:t xml:space="preserve"> </w:t>
       </w:r>
@@ -7724,12 +7658,12 @@
       <w:pPr>
         <w:pStyle w:val="Titre2"/>
       </w:pPr>
-      <w:bookmarkStart w:id="38" w:name="_Toc19541334"/>
+      <w:bookmarkStart w:id="39" w:name="_Toc19541334"/>
       <w:r>
         <w:lastRenderedPageBreak/>
         <w:t>GYROSCOPE RANGE</w:t>
       </w:r>
-      <w:bookmarkEnd w:id="38"/>
+      <w:bookmarkEnd w:id="39"/>
       <w:r>
         <w:t xml:space="preserve"> </w:t>
       </w:r>
@@ -8106,11 +8040,11 @@
       <w:pPr>
         <w:pStyle w:val="Titre2"/>
       </w:pPr>
-      <w:bookmarkStart w:id="39" w:name="_Toc19541335"/>
+      <w:bookmarkStart w:id="40" w:name="_Toc19541335"/>
       <w:r>
         <w:t>SAVE IMU SETTINGS</w:t>
       </w:r>
-      <w:bookmarkEnd w:id="39"/>
+      <w:bookmarkEnd w:id="40"/>
       <w:r>
         <w:t xml:space="preserve"> </w:t>
       </w:r>
@@ -8201,11 +8135,11 @@
       <w:pPr>
         <w:pStyle w:val="Titre2"/>
       </w:pPr>
-      <w:bookmarkStart w:id="40" w:name="_Toc19541336"/>
+      <w:bookmarkStart w:id="41" w:name="_Toc19541336"/>
       <w:r>
         <w:t>INFRARED</w:t>
       </w:r>
-      <w:bookmarkEnd w:id="40"/>
+      <w:bookmarkEnd w:id="41"/>
       <w:r>
         <w:t xml:space="preserve"> </w:t>
       </w:r>
@@ -8446,11 +8380,11 @@
       <w:pPr>
         <w:pStyle w:val="Titre2"/>
       </w:pPr>
-      <w:bookmarkStart w:id="41" w:name="_Toc19541337"/>
+      <w:bookmarkStart w:id="42" w:name="_Toc19541337"/>
       <w:r>
         <w:t>MOTOR</w:t>
       </w:r>
-      <w:bookmarkEnd w:id="41"/>
+      <w:bookmarkEnd w:id="42"/>
       <w:r>
         <w:t xml:space="preserve"> </w:t>
       </w:r>
@@ -8691,12 +8625,12 @@
       <w:pPr>
         <w:pStyle w:val="Titre2"/>
       </w:pPr>
-      <w:bookmarkStart w:id="42" w:name="_Toc19541338"/>
+      <w:bookmarkStart w:id="43" w:name="_Toc19541338"/>
       <w:r>
         <w:lastRenderedPageBreak/>
         <w:t>STROBE</w:t>
       </w:r>
-      <w:bookmarkEnd w:id="42"/>
+      <w:bookmarkEnd w:id="43"/>
       <w:r>
         <w:t xml:space="preserve"> </w:t>
       </w:r>
@@ -8746,6 +8680,54 @@
           <w:lang w:val="en-GB"/>
         </w:rPr>
         <w:t xml:space="preserve"> milliseconds.</w:t>
+      </w:r>
+      <w:r>
+        <w:rPr>
+          <w:lang w:val="en-GB"/>
+        </w:rPr>
+        <w:t xml:space="preserve"> </w:t>
+      </w:r>
+      <w:r>
+        <w:rPr>
+          <w:lang w:val="en-GB"/>
+        </w:rPr>
+        <w:t xml:space="preserve">Values are stored </w:t>
+      </w:r>
+      <w:r>
+        <w:rPr>
+          <w:lang w:val="en-GB"/>
+        </w:rPr>
+        <w:t xml:space="preserve">as </w:t>
+      </w:r>
+      <w:r>
+        <w:rPr>
+          <w:lang w:val="en-GB"/>
+        </w:rPr>
+        <w:t>10</w:t>
+      </w:r>
+      <w:r>
+        <w:rPr>
+          <w:lang w:val="en-GB"/>
+        </w:rPr>
+        <w:t xml:space="preserve"> </w:t>
+      </w:r>
+      <w:r>
+        <w:rPr>
+          <w:lang w:val="en-GB"/>
+        </w:rPr>
+        <w:t xml:space="preserve">µs </w:t>
+      </w:r>
+      <w:r>
+        <w:rPr>
+          <w:lang w:val="en-GB"/>
+        </w:rPr>
+        <w:t xml:space="preserve">per </w:t>
+      </w:r>
+      <w:r>
+        <w:rPr>
+          <w:lang w:val="en-GB"/>
+        </w:rPr>
+        <w:t>less significant bit.</w:t>
       </w:r>
     </w:p>
     <w:tbl>
@@ -8899,12 +8881,6 @@
         <w:rPr>
           <w:lang w:val="en-GB"/>
         </w:rPr>
-        <w:t>Q14.2</w:t>
-      </w:r>
-      <w:r>
-        <w:rPr>
-          <w:lang w:val="en-GB"/>
-        </w:rPr>
         <w:t xml:space="preserve">value from </w:t>
       </w:r>
       <w:r>
@@ -8930,11 +8906,11 @@
       <w:pPr>
         <w:pStyle w:val="Titre2"/>
       </w:pPr>
-      <w:bookmarkStart w:id="43" w:name="_Toc19541339"/>
+      <w:bookmarkStart w:id="44" w:name="_Toc19541339"/>
       <w:r>
         <w:t>MASTER</w:t>
       </w:r>
-      <w:bookmarkEnd w:id="43"/>
+      <w:bookmarkEnd w:id="44"/>
       <w:r>
         <w:t xml:space="preserve"> </w:t>
       </w:r>
@@ -8983,6 +8959,55 @@
           <w:lang w:val="en-GB"/>
         </w:rPr>
         <w:t xml:space="preserve"> change the amount of colours forwarded to the RGB Leds.</w:t>
+      </w:r>
+      <w:r>
+        <w:rPr>
+          <w:lang w:val="en-GB"/>
+        </w:rPr>
+        <w:t xml:space="preserve"> </w:t>
+      </w:r>
+      <w:r>
+        <w:rPr>
+          <w:lang w:val="en-GB"/>
+        </w:rPr>
+        <w:t>Values are stored as 1</w:t>
+      </w:r>
+      <w:r>
+        <w:rPr>
+          <w:lang w:val="en-GB"/>
+        </w:rPr>
+        <w:t>/</w:t>
+      </w:r>
+      <w:r>
+        <w:rPr>
+          <w:lang w:val="en-GB"/>
+        </w:rPr>
+        <w:t>100</w:t>
+      </w:r>
+      <w:r>
+        <w:rPr>
+          <w:vertAlign w:val="superscript"/>
+          <w:lang w:val="en-GB"/>
+        </w:rPr>
+        <w:t>th</w:t>
+      </w:r>
+      <w:r>
+        <w:rPr>
+          <w:lang w:val="en-GB"/>
+        </w:rPr>
+        <w:t xml:space="preserve"> </w:t>
+      </w:r>
+      <w:r>
+        <w:rPr>
+          <w:lang w:val="en-GB"/>
+        </w:rPr>
+        <w:t xml:space="preserve">unit </w:t>
+      </w:r>
+      <w:r>
+        <w:rPr>
+          <w:lang w:val="en-GB"/>
+        </w:rPr>
+        <w:t>per less significant bit.</w:t>
       </w:r>
     </w:p>
     <w:tbl>
@@ -9130,19 +9155,13 @@
         <w:rPr>
           <w:lang w:val="en-GB"/>
         </w:rPr>
-        <w:t xml:space="preserve"> : </w:t>
-      </w:r>
-      <w:r>
-        <w:rPr>
-          <w:lang w:val="en-GB"/>
-        </w:rPr>
-        <w:t>Q14.2</w:t>
-      </w:r>
-      <w:r>
-        <w:rPr>
-          <w:lang w:val="en-GB"/>
-        </w:rPr>
-        <w:t xml:space="preserve"> value from 0</w:t>
+        <w:t xml:space="preserve">: </w:t>
+      </w:r>
+      <w:r>
+        <w:rPr>
+          <w:lang w:val="en-GB"/>
+        </w:rPr>
+        <w:t>value from 0</w:t>
       </w:r>
       <w:r>
         <w:rPr>
@@ -9173,7 +9192,7 @@
       <w:pPr>
         <w:pStyle w:val="Titre1"/>
       </w:pPr>
-      <w:bookmarkStart w:id="44" w:name="_Toc19541340"/>
+      <w:bookmarkStart w:id="45" w:name="_Toc19541340"/>
       <w:r>
         <w:lastRenderedPageBreak/>
         <w:t>DOWNSTREAM</w:t>
@@ -9181,17 +9200,17 @@
       <w:r>
         <w:t xml:space="preserve"> COMMANDS</w:t>
       </w:r>
-      <w:bookmarkEnd w:id="44"/>
+      <w:bookmarkEnd w:id="45"/>
     </w:p>
     <w:p>
       <w:pPr>
         <w:pStyle w:val="Titre2"/>
       </w:pPr>
-      <w:bookmarkStart w:id="45" w:name="_Toc19541341"/>
+      <w:bookmarkStart w:id="46" w:name="_Toc19541341"/>
       <w:r>
         <w:t>PONG</w:t>
       </w:r>
-      <w:bookmarkEnd w:id="45"/>
+      <w:bookmarkEnd w:id="46"/>
       <w:r>
         <w:t xml:space="preserve"> </w:t>
       </w:r>
@@ -9408,11 +9427,11 @@
       <w:pPr>
         <w:pStyle w:val="Titre2"/>
       </w:pPr>
-      <w:bookmarkStart w:id="46" w:name="_Toc19541342"/>
+      <w:bookmarkStart w:id="47" w:name="_Toc19541342"/>
       <w:r>
         <w:t>BATTERY VALUE</w:t>
       </w:r>
-      <w:bookmarkEnd w:id="46"/>
+      <w:bookmarkEnd w:id="47"/>
       <w:r>
         <w:t xml:space="preserve"> </w:t>
       </w:r>
@@ -9722,7 +9741,7 @@
         <w:rPr>
           <w:lang w:val="en-GB"/>
         </w:rPr>
-        <w:t xml:space="preserve">value: Q14.2 </w:t>
+        <w:t xml:space="preserve">value: </w:t>
       </w:r>
       <w:r>
         <w:rPr>
@@ -9734,7 +9753,19 @@
         <w:rPr>
           <w:lang w:val="en-GB"/>
         </w:rPr>
-        <w:t>0V to 5.2V, this value is adjusted by the adc scaling factory setting.</w:t>
+        <w:t>0 to 5</w:t>
+      </w:r>
+      <w:r>
+        <w:rPr>
+          <w:lang w:val="en-GB"/>
+        </w:rPr>
+        <w:t>.</w:t>
+      </w:r>
+      <w:r>
+        <w:rPr>
+          <w:lang w:val="en-GB"/>
+        </w:rPr>
+        <w:t>2V, this value is adjusted by the adc scaling factory setting.</w:t>
       </w:r>
     </w:p>
     <w:tbl>
@@ -9797,11 +9828,11 @@
       <w:pPr>
         <w:pStyle w:val="Titre2"/>
       </w:pPr>
-      <w:bookmarkStart w:id="47" w:name="_Toc19541343"/>
+      <w:bookmarkStart w:id="48" w:name="_Toc19541343"/>
       <w:r>
         <w:t>IMU VALUES</w:t>
       </w:r>
-      <w:bookmarkEnd w:id="47"/>
+      <w:bookmarkEnd w:id="48"/>
       <w:r>
         <w:t xml:space="preserve"> </w:t>
       </w:r>
@@ -10064,6 +10095,9 @@
           <w:ilvl w:val="0"/>
           <w:numId w:val="3"/>
         </w:numPr>
+        <w:tabs>
+          <w:tab w:val="left" w:pos="7938"/>
+        </w:tabs>
         <w:ind w:left="284" w:hanging="142"/>
         <w:rPr>
           <w:lang w:val="en-GB"/>
@@ -10114,6 +10148,9 @@
           <w:ilvl w:val="0"/>
           <w:numId w:val="3"/>
         </w:numPr>
+        <w:tabs>
+          <w:tab w:val="left" w:pos="7938"/>
+        </w:tabs>
         <w:ind w:left="284" w:hanging="142"/>
         <w:rPr>
           <w:lang w:val="en-GB"/>
@@ -10123,7 +10160,13 @@
         <w:rPr>
           <w:lang w:val="en-GB"/>
         </w:rPr>
-        <w:t xml:space="preserve">(optional) accelerometer XYZ : 6 bytes containing the XYZ Q14.2 </w:t>
+        <w:t>(optional) accelerometer</w:t>
+      </w:r>
+      <w:r>
+        <w:rPr>
+          <w:lang w:val="en-GB"/>
+        </w:rPr>
+        <w:t xml:space="preserve">: 6 bytes containing the XYZ </w:t>
       </w:r>
       <w:r>
         <w:rPr>
@@ -10135,7 +10178,40 @@
         <w:rPr>
           <w:lang w:val="en-GB"/>
         </w:rPr>
-        <w:t>s of the accelerometer.</w:t>
+        <w:t>s of the accelerometer</w:t>
+      </w:r>
+      <w:r>
+        <w:rPr>
+          <w:lang w:val="en-GB"/>
+        </w:rPr>
+        <w:t xml:space="preserve"> </w:t>
+      </w:r>
+      <w:r>
+        <w:rPr>
+          <w:lang w:val="en-GB"/>
+        </w:rPr>
+        <w:tab/>
+        <w:t>1/100</w:t>
+      </w:r>
+      <w:r>
+        <w:rPr>
+          <w:vertAlign w:val="superscript"/>
+          <w:lang w:val="en-GB"/>
+        </w:rPr>
+        <w:t>th</w:t>
+      </w:r>
+      <w:r>
+        <w:rPr>
+          <w:lang w:val="en-GB"/>
+        </w:rPr>
+        <w:t xml:space="preserve"> m.s</w:t>
+      </w:r>
+      <w:r>
+        <w:rPr>
+          <w:vertAlign w:val="superscript"/>
+          <w:lang w:val="en-GB"/>
+        </w:rPr>
+        <w:t>-2</w:t>
       </w:r>
     </w:p>
     <w:p>
@@ -10145,6 +10221,9 @@
           <w:ilvl w:val="0"/>
           <w:numId w:val="3"/>
         </w:numPr>
+        <w:tabs>
+          <w:tab w:val="left" w:pos="7938"/>
+        </w:tabs>
         <w:ind w:left="284" w:hanging="142"/>
         <w:rPr>
           <w:lang w:val="en-GB"/>
@@ -10154,7 +10233,25 @@
         <w:rPr>
           <w:lang w:val="en-GB"/>
         </w:rPr>
-        <w:t xml:space="preserve">(optional) gyroscope XYZ : 6 bytes containing the XYZ Q14.2 </w:t>
+        <w:t>(optional) gyroscope</w:t>
+      </w:r>
+      <w:r>
+        <w:rPr>
+          <w:lang w:val="en-GB"/>
+        </w:rPr>
+        <w:t xml:space="preserve">: 6 bytes containing the XYZ </w:t>
+      </w:r>
+      <w:r>
+        <w:rPr>
+          <w:lang w:val="en-GB"/>
+        </w:rPr>
+        <w:t>1/100</w:t>
+      </w:r>
+      <w:r>
+        <w:rPr>
+          <w:lang w:val="en-GB"/>
+        </w:rPr>
+        <w:t xml:space="preserve"> </w:t>
       </w:r>
       <w:r>
         <w:rPr>
@@ -10166,7 +10263,46 @@
         <w:rPr>
           <w:lang w:val="en-GB"/>
         </w:rPr>
-        <w:t>s of the gyroscope.</w:t>
+        <w:t>s of the gyroscope</w:t>
+      </w:r>
+      <w:r>
+        <w:rPr>
+          <w:lang w:val="en-GB"/>
+        </w:rPr>
+        <w:tab/>
+        <w:t>1/100</w:t>
+      </w:r>
+      <w:r>
+        <w:rPr>
+          <w:vertAlign w:val="superscript"/>
+          <w:lang w:val="en-GB"/>
+        </w:rPr>
+        <w:t>th</w:t>
+      </w:r>
+      <w:r>
+        <w:rPr>
+          <w:lang w:val="en-GB"/>
+        </w:rPr>
+        <w:t xml:space="preserve"> </w:t>
+      </w:r>
+      <w:r>
+        <w:rPr>
+          <w:lang w:val="en-GB"/>
+        </w:rPr>
+        <w:t>d</w:t>
+      </w:r>
+      <w:r>
+        <w:rPr>
+          <w:lang w:val="en-GB"/>
+        </w:rPr>
+        <w:t>.s</w:t>
+      </w:r>
+      <w:r>
+        <w:rPr>
+          <w:vertAlign w:val="superscript"/>
+          <w:lang w:val="en-GB"/>
+        </w:rPr>
+        <w:t>-1</w:t>
       </w:r>
     </w:p>
     <w:p>
@@ -10176,6 +10312,9 @@
           <w:ilvl w:val="0"/>
           <w:numId w:val="3"/>
         </w:numPr>
+        <w:tabs>
+          <w:tab w:val="left" w:pos="7938"/>
+        </w:tabs>
         <w:ind w:left="284" w:hanging="142"/>
         <w:rPr>
           <w:lang w:val="en-GB"/>
@@ -10185,7 +10324,7 @@
         <w:rPr>
           <w:lang w:val="en-GB"/>
         </w:rPr>
-        <w:t xml:space="preserve">(optional) magnetometer XYZ : 6 bytes containing the XYZ Q14.2 </w:t>
+        <w:t xml:space="preserve">(optional) magnetometer: 6 bytes containing the XYZ </w:t>
       </w:r>
       <w:r>
         <w:rPr>
@@ -10197,7 +10336,33 @@
         <w:rPr>
           <w:lang w:val="en-GB"/>
         </w:rPr>
-        <w:t>s of the magnetometer.</w:t>
+        <w:t>s of the magnetometer</w:t>
+      </w:r>
+      <w:r>
+        <w:rPr>
+          <w:lang w:val="en-GB"/>
+        </w:rPr>
+        <w:tab/>
+        <w:t>1/100</w:t>
+      </w:r>
+      <w:r>
+        <w:rPr>
+          <w:vertAlign w:val="superscript"/>
+          <w:lang w:val="en-GB"/>
+        </w:rPr>
+        <w:t>th</w:t>
+      </w:r>
+      <w:r>
+        <w:rPr>
+          <w:lang w:val="en-GB"/>
+        </w:rPr>
+        <w:t>.</w:t>
+      </w:r>
+      <w:r>
+        <w:rPr>
+          <w:lang w:val="en-GB"/>
+        </w:rPr>
+        <w:t>µT</w:t>
       </w:r>
     </w:p>
     <w:p>
@@ -10207,6 +10372,9 @@
           <w:ilvl w:val="0"/>
           <w:numId w:val="3"/>
         </w:numPr>
+        <w:tabs>
+          <w:tab w:val="left" w:pos="7938"/>
+        </w:tabs>
         <w:ind w:left="284" w:hanging="142"/>
         <w:rPr>
           <w:lang w:val="en-GB"/>
@@ -10216,7 +10384,7 @@
         <w:rPr>
           <w:lang w:val="en-GB"/>
         </w:rPr>
-        <w:t xml:space="preserve">(optional) temperature : Q14.2 temperature </w:t>
+        <w:t xml:space="preserve">(optional) temperature: temperature </w:t>
       </w:r>
       <w:r>
         <w:rPr>
@@ -10228,7 +10396,230 @@
         <w:rPr>
           <w:lang w:val="en-GB"/>
         </w:rPr>
-        <w:t>.</w:t>
+        <w:tab/>
+        <w:t>1/100</w:t>
+      </w:r>
+      <w:r>
+        <w:rPr>
+          <w:vertAlign w:val="superscript"/>
+          <w:lang w:val="en-GB"/>
+        </w:rPr>
+        <w:t>th</w:t>
+      </w:r>
+      <w:r>
+        <w:rPr>
+          <w:lang w:val="en-GB"/>
+        </w:rPr>
+        <w:t xml:space="preserve"> °C</w:t>
+      </w:r>
+    </w:p>
+    <w:p>
+      <w:pPr>
+        <w:pStyle w:val="Paragraphedeliste"/>
+        <w:numPr>
+          <w:ilvl w:val="0"/>
+          <w:numId w:val="3"/>
+        </w:numPr>
+        <w:tabs>
+          <w:tab w:val="left" w:pos="7938"/>
+        </w:tabs>
+        <w:ind w:left="284" w:hanging="142"/>
+        <w:rPr>
+          <w:lang w:val="en-GB"/>
+        </w:rPr>
+      </w:pPr>
+      <w:r>
+        <w:rPr>
+          <w:lang w:val="en-GB"/>
+        </w:rPr>
+        <w:t xml:space="preserve">(optional) magnitude: 6 bytes containing values of the </w:t>
+      </w:r>
+      <w:r>
+        <w:rPr>
+          <w:lang w:val="en-GB"/>
+        </w:rPr>
+        <w:t>a</w:t>
+      </w:r>
+      <w:r>
+        <w:rPr>
+          <w:lang w:val="en-GB"/>
+        </w:rPr>
+        <w:t xml:space="preserve">cc, </w:t>
+      </w:r>
+      <w:r>
+        <w:rPr>
+          <w:lang w:val="en-GB"/>
+        </w:rPr>
+        <w:t>g</w:t>
+      </w:r>
+      <w:r>
+        <w:rPr>
+          <w:lang w:val="en-GB"/>
+        </w:rPr>
+        <w:t xml:space="preserve">yr &amp; </w:t>
+      </w:r>
+      <w:r>
+        <w:rPr>
+          <w:lang w:val="en-GB"/>
+        </w:rPr>
+        <w:t>m</w:t>
+      </w:r>
+      <w:r>
+        <w:rPr>
+          <w:lang w:val="en-GB"/>
+        </w:rPr>
+        <w:t>ag magnitude</w:t>
+      </w:r>
+      <w:r>
+        <w:rPr>
+          <w:lang w:val="en-GB"/>
+        </w:rPr>
+        <w:tab/>
+        <w:t>1/100</w:t>
+      </w:r>
+      <w:r>
+        <w:rPr>
+          <w:vertAlign w:val="superscript"/>
+          <w:lang w:val="en-GB"/>
+        </w:rPr>
+        <w:t>th</w:t>
+      </w:r>
+    </w:p>
+    <w:p>
+      <w:pPr>
+        <w:pStyle w:val="Paragraphedeliste"/>
+        <w:numPr>
+          <w:ilvl w:val="0"/>
+          <w:numId w:val="3"/>
+        </w:numPr>
+        <w:tabs>
+          <w:tab w:val="left" w:pos="7938"/>
+        </w:tabs>
+        <w:ind w:left="284" w:hanging="142"/>
+        <w:rPr>
+          <w:lang w:val="en-GB"/>
+        </w:rPr>
+      </w:pPr>
+      <w:r>
+        <w:rPr>
+          <w:lang w:val="en-GB"/>
+        </w:rPr>
+        <w:t>(optional) quaternion: 8 bytes containing the WXYZ values of the quaternion</w:t>
+      </w:r>
+      <w:r>
+        <w:rPr>
+          <w:lang w:val="en-GB"/>
+        </w:rPr>
+        <w:tab/>
+        <w:t>1/10000</w:t>
+      </w:r>
+      <w:r>
+        <w:rPr>
+          <w:vertAlign w:val="superscript"/>
+          <w:lang w:val="en-GB"/>
+        </w:rPr>
+        <w:t>th</w:t>
+      </w:r>
+    </w:p>
+    <w:p>
+      <w:pPr>
+        <w:pStyle w:val="Paragraphedeliste"/>
+        <w:numPr>
+          <w:ilvl w:val="0"/>
+          <w:numId w:val="3"/>
+        </w:numPr>
+        <w:tabs>
+          <w:tab w:val="left" w:pos="7938"/>
+        </w:tabs>
+        <w:ind w:left="284" w:hanging="142"/>
+        <w:rPr>
+          <w:lang w:val="en-GB"/>
+        </w:rPr>
+      </w:pPr>
+      <w:r>
+        <w:rPr>
+          <w:lang w:val="en-GB"/>
+        </w:rPr>
+        <w:t>(optional) world</w:t>
+      </w:r>
+      <w:r>
+        <w:rPr>
+          <w:lang w:val="en-GB"/>
+        </w:rPr>
+        <w:t>: 6 bytes containing the XYZ values of the real world acceleration</w:t>
+      </w:r>
+      <w:r>
+        <w:rPr>
+          <w:lang w:val="en-GB"/>
+        </w:rPr>
+        <w:tab/>
+        <w:t>1/100</w:t>
+      </w:r>
+      <w:r>
+        <w:rPr>
+          <w:vertAlign w:val="superscript"/>
+          <w:lang w:val="en-GB"/>
+        </w:rPr>
+        <w:t>th</w:t>
+      </w:r>
+      <w:r>
+        <w:rPr>
+          <w:lang w:val="en-GB"/>
+        </w:rPr>
+        <w:t xml:space="preserve"> m.s</w:t>
+      </w:r>
+      <w:r>
+        <w:rPr>
+          <w:vertAlign w:val="superscript"/>
+          <w:lang w:val="en-GB"/>
+        </w:rPr>
+        <w:t>-2</w:t>
+      </w:r>
+    </w:p>
+    <w:p>
+      <w:pPr>
+        <w:pStyle w:val="Paragraphedeliste"/>
+        <w:numPr>
+          <w:ilvl w:val="0"/>
+          <w:numId w:val="3"/>
+        </w:numPr>
+        <w:tabs>
+          <w:tab w:val="left" w:pos="7938"/>
+        </w:tabs>
+        <w:ind w:left="284" w:hanging="142"/>
+        <w:rPr>
+          <w:lang w:val="en-GB"/>
+        </w:rPr>
+      </w:pPr>
+      <w:r>
+        <w:rPr>
+          <w:lang w:val="en-GB"/>
+        </w:rPr>
+        <w:t>(optional) special states: 1 byte</w:t>
+      </w:r>
+      <w:r>
+        <w:rPr>
+          <w:lang w:val="en-GB"/>
+        </w:rPr>
+        <w:t xml:space="preserve"> flag</w:t>
+      </w:r>
+      <w:r>
+        <w:rPr>
+          <w:lang w:val="en-GB"/>
+        </w:rPr>
+        <w:t xml:space="preserve"> for filter state detection</w:t>
+      </w:r>
+      <w:r>
+        <w:rPr>
+          <w:lang w:val="en-GB"/>
+        </w:rPr>
+        <w:t xml:space="preserve"> (work in progress)</w:t>
+      </w:r>
+      <w:r>
+        <w:rPr>
+          <w:lang w:val="en-GB"/>
+        </w:rPr>
+        <w:tab/>
       </w:r>
     </w:p>
     <w:p>
@@ -10571,8 +10962,59 @@
               </w:rPr>
               <w:t>Loop bit correction in stream flag</w:t>
             </w:r>
-            <w:bookmarkStart w:id="48" w:name="_GoBack"/>
-            <w:bookmarkEnd w:id="48"/>
+          </w:p>
+        </w:tc>
+      </w:tr>
+      <w:tr>
+        <w:trPr>
+          <w:trHeight w:val="283"/>
+        </w:trPr>
+        <w:tc>
+          <w:tcPr>
+            <w:tcW w:w="988" w:type="dxa"/>
+          </w:tcPr>
+          <w:p>
+            <w:pPr>
+              <w:rPr>
+                <w:lang w:val="en-GB"/>
+              </w:rPr>
+            </w:pPr>
+            <w:r>
+              <w:rPr>
+                <w:lang w:val="en-GB"/>
+              </w:rPr>
+              <w:t>v1.2</w:t>
+            </w:r>
+          </w:p>
+        </w:tc>
+        <w:tc>
+          <w:tcPr>
+            <w:tcW w:w="8074" w:type="dxa"/>
+          </w:tcPr>
+          <w:p>
+            <w:pPr>
+              <w:rPr>
+                <w:lang w:val="en-GB"/>
+              </w:rPr>
+            </w:pPr>
+            <w:r>
+              <w:rPr>
+                <w:lang w:val="en-GB"/>
+              </w:rPr>
+              <w:t>IMU Flag correction in IMU Settings</w:t>
+            </w:r>
+            <w:r>
+              <w:rPr>
+                <w:lang w:val="en-GB"/>
+              </w:rPr>
+              <w:t>, fixed point value correction</w:t>
+            </w:r>
+            <w:r>
+              <w:rPr>
+                <w:lang w:val="en-GB"/>
+              </w:rPr>
+              <w:t>, summary coorection</w:t>
+            </w:r>
           </w:p>
         </w:tc>
       </w:tr>
@@ -12236,7 +12678,7 @@
 </file>
 
 <file path=customXml/itemProps1.xml><?xml version="1.0" encoding="utf-8"?>
-<ds:datastoreItem xmlns:ds="http://schemas.openxmlformats.org/officeDocument/2006/customXml" ds:itemID="{D2D556D7-E62C-44A7-BCE1-F87F798B05E9}">
+<ds:datastoreItem xmlns:ds="http://schemas.openxmlformats.org/officeDocument/2006/customXml" ds:itemID="{729A3DE6-EEC1-46C4-BA6C-B085517C3B82}">
   <ds:schemaRefs>
     <ds:schemaRef ds:uri="http://schemas.openxmlformats.org/officeDocument/2006/bibliography"/>
   </ds:schemaRefs>

</xml_diff>